<commit_message>
complete the Add Track example
</commit_message>
<xml_diff>
--- a/Actual Chinook Playlist Protype UX Processing Plan (1).docx
+++ b/Actual Chinook Playlist Protype UX Processing Plan (1).docx
@@ -4412,6 +4412,12 @@
               <w:t>trackid</w:t>
             </w:r>
             <w:proofErr w:type="spellEnd"/>
+            <w:r>
+              <w:rPr>
+                <w:lang w:val="en-CA"/>
+              </w:rPr>
+              <w:t>, string song</w:t>
+            </w:r>
             <w:r>
               <w:rPr>
                 <w:lang w:val="en-CA"/>

</xml_diff>

<commit_message>
OLTP sample Delete tracks complete BLL implementation
</commit_message>
<xml_diff>
--- a/Actual Chinook Playlist Protype UX Processing Plan (1).docx
+++ b/Actual Chinook Playlist Protype UX Processing Plan (1).docx
@@ -4164,7 +4164,7 @@
                 </mc:Choice>
                 <mc:Fallback>
                   <w:pict>
-                    <v:shape w14:anchorId="31460B73" id="Multiplication Sign 10" o:spid="_x0000_s1026" style="position:absolute;margin-left:215.2pt;margin-top:61.75pt;width:1in;height:1in;z-index:251675648;visibility:visible;mso-wrap-style:square;mso-wrap-distance-left:9pt;mso-wrap-distance-top:0;mso-wrap-distance-right:9pt;mso-wrap-distance-bottom:0;mso-position-horizontal:absolute;mso-position-horizontal-relative:text;mso-position-vertical:absolute;mso-position-vertical-relative:text;v-text-anchor:middle" coordsize="914400,914400" o:gfxdata="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" path="m143578,295654l295654,143578,457200,305125,618746,143578,770822,295654,609275,457200,770822,618746,618746,770822,457200,609275,295654,770822,143578,618746,305125,457200,143578,295654xe" fillcolor="#5b9bd5 [3204]" strokecolor="#1f4d78 [1604]" strokeweight="1pt">
+                    <v:shape w14:anchorId="3CDCEEF7" id="Multiplication Sign 10" o:spid="_x0000_s1026" style="position:absolute;margin-left:215.2pt;margin-top:61.75pt;width:1in;height:1in;z-index:251675648;visibility:visible;mso-wrap-style:square;mso-wrap-distance-left:9pt;mso-wrap-distance-top:0;mso-wrap-distance-right:9pt;mso-wrap-distance-bottom:0;mso-position-horizontal:absolute;mso-position-horizontal-relative:text;mso-position-vertical:absolute;mso-position-vertical-relative:text;v-text-anchor:middle" coordsize="914400,914400" o:gfxdata="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" path="m143578,295654l295654,143578,457200,305125,618746,143578,770822,295654,609275,457200,770822,618746,618746,770822,457200,609275,295654,770822,143578,618746,305125,457200,143578,295654xe" fillcolor="#5b9bd5 [3204]" strokecolor="#1f4d78 [1604]" strokeweight="1pt">
                       <v:stroke joinstyle="miter"/>
                       <v:path arrowok="t" o:connecttype="custom" o:connectlocs="143578,295654;295654,143578;457200,305125;618746,143578;770822,295654;609275,457200;770822,618746;618746,770822;457200,609275;295654,770822;143578,618746;305125,457200;143578,295654" o:connectangles="0,0,0,0,0,0,0,0,0,0,0,0,0"/>
                     </v:shape>
@@ -5652,6 +5652,78 @@
             </w:pPr>
             <w:r>
               <w:rPr>
+                <w:noProof/>
+                <w:lang w:val="en-CA"/>
+              </w:rPr>
+              <mc:AlternateContent>
+                <mc:Choice Requires="wps">
+                  <w:drawing>
+                    <wp:anchor distT="0" distB="0" distL="114300" distR="114300" simplePos="0" relativeHeight="251676672" behindDoc="0" locked="0" layoutInCell="1" allowOverlap="1" wp14:anchorId="43A06048" wp14:editId="62445873">
+                      <wp:simplePos x="0" y="0"/>
+                      <wp:positionH relativeFrom="column">
+                        <wp:posOffset>2733153</wp:posOffset>
+                      </wp:positionH>
+                      <wp:positionV relativeFrom="paragraph">
+                        <wp:posOffset>1126922</wp:posOffset>
+                      </wp:positionV>
+                      <wp:extent cx="914400" cy="914400"/>
+                      <wp:effectExtent l="0" t="0" r="0" b="0"/>
+                      <wp:wrapNone/>
+                      <wp:docPr id="11" name="Multiplication Sign 11"/>
+                      <wp:cNvGraphicFramePr/>
+                      <a:graphic xmlns:a="http://schemas.openxmlformats.org/drawingml/2006/main">
+                        <a:graphicData uri="http://schemas.microsoft.com/office/word/2010/wordprocessingShape">
+                          <wps:wsp>
+                            <wps:cNvSpPr/>
+                            <wps:spPr>
+                              <a:xfrm>
+                                <a:off x="0" y="0"/>
+                                <a:ext cx="914400" cy="914400"/>
+                              </a:xfrm>
+                              <a:prstGeom prst="mathMultiply">
+                                <a:avLst/>
+                              </a:prstGeom>
+                            </wps:spPr>
+                            <wps:style>
+                              <a:lnRef idx="2">
+                                <a:schemeClr val="accent1">
+                                  <a:shade val="50000"/>
+                                </a:schemeClr>
+                              </a:lnRef>
+                              <a:fillRef idx="1">
+                                <a:schemeClr val="accent1"/>
+                              </a:fillRef>
+                              <a:effectRef idx="0">
+                                <a:schemeClr val="accent1"/>
+                              </a:effectRef>
+                              <a:fontRef idx="minor">
+                                <a:schemeClr val="lt1"/>
+                              </a:fontRef>
+                            </wps:style>
+                            <wps:bodyPr rot="0" spcFirstLastPara="0" vertOverflow="overflow" horzOverflow="overflow" vert="horz" wrap="square" lIns="91440" tIns="45720" rIns="91440" bIns="45720" numCol="1" spcCol="0" rtlCol="0" fromWordArt="0" anchor="ctr" anchorCtr="0" forceAA="0" compatLnSpc="1">
+                              <a:prstTxWarp prst="textNoShape">
+                                <a:avLst/>
+                              </a:prstTxWarp>
+                              <a:noAutofit/>
+                            </wps:bodyPr>
+                          </wps:wsp>
+                        </a:graphicData>
+                      </a:graphic>
+                    </wp:anchor>
+                  </w:drawing>
+                </mc:Choice>
+                <mc:Fallback>
+                  <w:pict>
+                    <v:shape w14:anchorId="2A0E8AF5" id="Multiplication Sign 11" o:spid="_x0000_s1026" style="position:absolute;margin-left:215.2pt;margin-top:88.75pt;width:1in;height:1in;z-index:251676672;visibility:visible;mso-wrap-style:square;mso-wrap-distance-left:9pt;mso-wrap-distance-top:0;mso-wrap-distance-right:9pt;mso-wrap-distance-bottom:0;mso-position-horizontal:absolute;mso-position-horizontal-relative:text;mso-position-vertical:absolute;mso-position-vertical-relative:text;v-text-anchor:middle" coordsize="914400,914400" o:gfxdata="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" path="m143578,295654l295654,143578,457200,305125,618746,143578,770822,295654,609275,457200,770822,618746,618746,770822,457200,609275,295654,770822,143578,618746,305125,457200,143578,295654xe" fillcolor="#5b9bd5 [3204]" strokecolor="#1f4d78 [1604]" strokeweight="1pt">
+                      <v:stroke joinstyle="miter"/>
+                      <v:path arrowok="t" o:connecttype="custom" o:connectlocs="143578,295654;295654,143578;457200,305125;618746,143578;770822,295654;609275,457200;770822,618746;618746,770822;457200,609275;295654,770822;143578,618746;305125,457200;143578,295654" o:connectangles="0,0,0,0,0,0,0,0,0,0,0,0,0"/>
+                    </v:shape>
+                  </w:pict>
+                </mc:Fallback>
+              </mc:AlternateContent>
+            </w:r>
+            <w:r>
+              <w:rPr>
                 <w:lang w:val="en-CA"/>
               </w:rPr>
               <w:t>Delete</w:t>
@@ -5794,13 +5866,44 @@
               <w:rPr>
                 <w:lang w:val="en-CA"/>
               </w:rPr>
-              <w:t xml:space="preserve">track id, track number </w:t>
-            </w:r>
-            <w:r>
-              <w:rPr>
-                <w:lang w:val="en-CA"/>
-              </w:rPr>
-              <w:t xml:space="preserve">and playlist name </w:t>
+              <w:t>track id</w:t>
+            </w:r>
+            <w:r>
+              <w:rPr>
+                <w:lang w:val="en-CA"/>
+              </w:rPr>
+              <w:t>(s)</w:t>
+            </w:r>
+            <w:r>
+              <w:rPr>
+                <w:lang w:val="en-CA"/>
+              </w:rPr>
+              <w:t xml:space="preserve">, </w:t>
+            </w:r>
+            <w:r>
+              <w:rPr>
+                <w:strike/>
+                <w:lang w:val="en-CA"/>
+              </w:rPr>
+              <w:t>track number</w:t>
+            </w:r>
+            <w:r>
+              <w:rPr>
+                <w:lang w:val="en-CA"/>
+              </w:rPr>
+              <w:t xml:space="preserve"> </w:t>
+            </w:r>
+            <w:r>
+              <w:rPr>
+                <w:lang w:val="en-CA"/>
+              </w:rPr>
+              <w:t>and playlist name</w:t>
+            </w:r>
+            <w:r>
+              <w:rPr>
+                <w:lang w:val="en-CA"/>
+              </w:rPr>
+              <w:t>, username</w:t>
             </w:r>
           </w:p>
           <w:p>
@@ -6081,11 +6184,19 @@
               <w:rPr>
                 <w:lang w:val="en-CA"/>
               </w:rPr>
-              <w:t xml:space="preserve">, string username, int </w:t>
-            </w:r>
-            <w:proofErr w:type="spellStart"/>
-            <w:r>
-              <w:rPr>
+              <w:t xml:space="preserve">, string username, </w:t>
+            </w:r>
+            <w:r>
+              <w:rPr>
+                <w:strike/>
+                <w:lang w:val="en-CA"/>
+              </w:rPr>
+              <w:t xml:space="preserve">int </w:t>
+            </w:r>
+            <w:proofErr w:type="spellStart"/>
+            <w:r>
+              <w:rPr>
+                <w:strike/>
                 <w:lang w:val="en-CA"/>
               </w:rPr>
               <w:t>trackid</w:t>
@@ -6093,9 +6204,16 @@
             <w:proofErr w:type="spellEnd"/>
             <w:r>
               <w:rPr>
-                <w:lang w:val="en-CA"/>
-              </w:rPr>
-              <w:t xml:space="preserve">, </w:t>
+                <w:strike/>
+                <w:lang w:val="en-CA"/>
+              </w:rPr>
+              <w:t>,</w:t>
+            </w:r>
+            <w:r>
+              <w:rPr>
+                <w:lang w:val="en-CA"/>
+              </w:rPr>
+              <w:t xml:space="preserve"> </w:t>
             </w:r>
             <w:r>
               <w:rPr>
@@ -6126,7 +6244,13 @@
               <w:rPr>
                 <w:lang w:val="en-CA"/>
               </w:rPr>
-              <w:t>tracknumber</w:t>
+              <w:t>track</w:t>
+            </w:r>
+            <w:r>
+              <w:rPr>
+                <w:lang w:val="en-CA"/>
+              </w:rPr>
+              <w:t>id</w:t>
             </w:r>
             <w:proofErr w:type="spellEnd"/>
             <w:r>
@@ -6182,7 +6306,13 @@
               <w:rPr>
                 <w:lang w:val="en-CA"/>
               </w:rPr>
-              <w:t xml:space="preserve">, </w:t>
+              <w:t xml:space="preserve"> to kept</w:t>
+            </w:r>
+            <w:r>
+              <w:rPr>
+                <w:lang w:val="en-CA"/>
+              </w:rPr>
+              <w:t xml:space="preserve"> </w:t>
             </w:r>
           </w:p>
           <w:p>
@@ -6212,7 +6342,7 @@
               <w:rPr>
                 <w:lang w:val="en-CA"/>
               </w:rPr>
-              <w:t xml:space="preserve">, </w:t>
+              <w:t xml:space="preserve"> delete list</w:t>
             </w:r>
           </w:p>
           <w:p>
@@ -6274,7 +6404,19 @@
               <w:rPr>
                 <w:lang w:val="en-CA"/>
               </w:rPr>
-              <w:t xml:space="preserve"> tracks.</w:t>
+              <w:t xml:space="preserve"> </w:t>
+            </w:r>
+            <w:r>
+              <w:rPr>
+                <w:lang w:val="en-CA"/>
+              </w:rPr>
+              <w:t xml:space="preserve">the kept </w:t>
+            </w:r>
+            <w:r>
+              <w:rPr>
+                <w:lang w:val="en-CA"/>
+              </w:rPr>
+              <w:t>tracks.</w:t>
             </w:r>
           </w:p>
         </w:tc>

</xml_diff>

<commit_message>
Recreate data containers for MoveTrack, VM MovetrackItem, code web page event for move up and down
</commit_message>
<xml_diff>
--- a/Actual Chinook Playlist Protype UX Processing Plan (1).docx
+++ b/Actual Chinook Playlist Protype UX Processing Plan (1).docx
@@ -5288,49 +5288,35 @@
               <w:rPr>
                 <w:lang w:val="en-CA"/>
               </w:rPr>
-              <w:t xml:space="preserve">(string </w:t>
-            </w:r>
-            <w:proofErr w:type="spellStart"/>
-            <w:r>
-              <w:rPr>
-                <w:lang w:val="en-CA"/>
-              </w:rPr>
-              <w:t>playlistname</w:t>
-            </w:r>
-            <w:proofErr w:type="spellEnd"/>
-            <w:r>
-              <w:rPr>
-                <w:lang w:val="en-CA"/>
-              </w:rPr>
-              <w:t xml:space="preserve">, string username, int </w:t>
-            </w:r>
-            <w:proofErr w:type="spellStart"/>
-            <w:r>
-              <w:rPr>
-                <w:lang w:val="en-CA"/>
-              </w:rPr>
-              <w:t>trackid</w:t>
-            </w:r>
-            <w:proofErr w:type="spellEnd"/>
-            <w:r>
-              <w:rPr>
-                <w:lang w:val="en-CA"/>
-              </w:rPr>
-              <w:t xml:space="preserve">, int </w:t>
-            </w:r>
-            <w:proofErr w:type="spellStart"/>
-            <w:r>
-              <w:rPr>
-                <w:lang w:val="en-CA"/>
-              </w:rPr>
-              <w:t>tracknumber</w:t>
-            </w:r>
-            <w:proofErr w:type="spellEnd"/>
-            <w:r>
-              <w:rPr>
-                <w:lang w:val="en-CA"/>
-              </w:rPr>
-              <w:t>, string direction)</w:t>
+              <w:t>(</w:t>
+            </w:r>
+            <w:proofErr w:type="spellStart"/>
+            <w:r>
+              <w:rPr>
+                <w:lang w:val="en-CA"/>
+              </w:rPr>
+              <w:t>MoveTrackItem</w:t>
+            </w:r>
+            <w:proofErr w:type="spellEnd"/>
+            <w:r>
+              <w:rPr>
+                <w:lang w:val="en-CA"/>
+              </w:rPr>
+              <w:t xml:space="preserve"> </w:t>
+            </w:r>
+            <w:proofErr w:type="spellStart"/>
+            <w:r>
+              <w:rPr>
+                <w:lang w:val="en-CA"/>
+              </w:rPr>
+              <w:t>movetrack</w:t>
+            </w:r>
+            <w:proofErr w:type="spellEnd"/>
+            <w:r>
+              <w:rPr>
+                <w:lang w:val="en-CA"/>
+              </w:rPr>
+              <w:t>)</w:t>
             </w:r>
           </w:p>
           <w:p>
@@ -5567,6 +5553,14 @@
                 <w:lang w:val="en-CA"/>
               </w:rPr>
             </w:pPr>
+            <w:proofErr w:type="spellStart"/>
+            <w:r>
+              <w:rPr>
+                <w:lang w:val="en-CA"/>
+              </w:rPr>
+              <w:t>MoveTrackItem</w:t>
+            </w:r>
+            <w:proofErr w:type="spellEnd"/>
           </w:p>
         </w:tc>
       </w:tr>
@@ -5714,7 +5708,7 @@
                 </mc:Choice>
                 <mc:Fallback>
                   <w:pict>
-                    <v:shape w14:anchorId="2A0E8AF5" id="Multiplication Sign 11" o:spid="_x0000_s1026" style="position:absolute;margin-left:215.2pt;margin-top:88.75pt;width:1in;height:1in;z-index:251676672;visibility:visible;mso-wrap-style:square;mso-wrap-distance-left:9pt;mso-wrap-distance-top:0;mso-wrap-distance-right:9pt;mso-wrap-distance-bottom:0;mso-position-horizontal:absolute;mso-position-horizontal-relative:text;mso-position-vertical:absolute;mso-position-vertical-relative:text;v-text-anchor:middle" coordsize="914400,914400" o:gfxdata="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" path="m143578,295654l295654,143578,457200,305125,618746,143578,770822,295654,609275,457200,770822,618746,618746,770822,457200,609275,295654,770822,143578,618746,305125,457200,143578,295654xe" fillcolor="#5b9bd5 [3204]" strokecolor="#1f4d78 [1604]" strokeweight="1pt">
+                    <v:shape w14:anchorId="761A5508" id="Multiplication Sign 11" o:spid="_x0000_s1026" style="position:absolute;margin-left:215.2pt;margin-top:88.75pt;width:1in;height:1in;z-index:251676672;visibility:visible;mso-wrap-style:square;mso-wrap-distance-left:9pt;mso-wrap-distance-top:0;mso-wrap-distance-right:9pt;mso-wrap-distance-bottom:0;mso-position-horizontal:absolute;mso-position-horizontal-relative:text;mso-position-vertical:absolute;mso-position-vertical-relative:text;v-text-anchor:middle" coordsize="914400,914400" o:gfxdata="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" path="m143578,295654l295654,143578,457200,305125,618746,143578,770822,295654,609275,457200,770822,618746,618746,770822,457200,609275,295654,770822,143578,618746,305125,457200,143578,295654xe" fillcolor="#5b9bd5 [3204]" strokecolor="#1f4d78 [1604]" strokeweight="1pt">
                       <v:stroke joinstyle="miter"/>
                       <v:path arrowok="t" o:connecttype="custom" o:connectlocs="143578,295654;295654,143578;457200,305125;618746,143578;770822,295654;609275,457200;770822,618746;618746,770822;457200,609275;295654,770822;143578,618746;305125,457200;143578,295654" o:connectangles="0,0,0,0,0,0,0,0,0,0,0,0,0"/>
                     </v:shape>
@@ -7660,6 +7654,344 @@
               </w:rPr>
               <w:t>Tracks</w:t>
             </w:r>
+          </w:p>
+        </w:tc>
+      </w:tr>
+    </w:tbl>
+    <w:p>
+      <w:pPr>
+        <w:rPr>
+          <w:lang w:val="en-CA"/>
+        </w:rPr>
+      </w:pPr>
+    </w:p>
+    <w:p>
+      <w:pPr>
+        <w:rPr>
+          <w:lang w:val="en-CA"/>
+        </w:rPr>
+      </w:pPr>
+      <w:r>
+        <w:rPr>
+          <w:lang w:val="en-CA"/>
+        </w:rPr>
+        <w:br w:type="page"/>
+      </w:r>
+    </w:p>
+    <w:p>
+      <w:pPr>
+        <w:rPr>
+          <w:lang w:val="en-CA"/>
+        </w:rPr>
+      </w:pPr>
+    </w:p>
+    <w:tbl>
+      <w:tblPr>
+        <w:tblStyle w:val="TableGrid"/>
+        <w:tblW w:w="0" w:type="auto"/>
+        <w:tblLook w:val="04A0" w:firstRow="1" w:lastRow="0" w:firstColumn="1" w:lastColumn="0" w:noHBand="0" w:noVBand="1"/>
+      </w:tblPr>
+      <w:tblGrid>
+        <w:gridCol w:w="3116"/>
+        <w:gridCol w:w="3117"/>
+        <w:gridCol w:w="3117"/>
+      </w:tblGrid>
+      <w:tr>
+        <w:tc>
+          <w:tcPr>
+            <w:tcW w:w="9350" w:type="dxa"/>
+            <w:gridSpan w:val="3"/>
+          </w:tcPr>
+          <w:p>
+            <w:pPr>
+              <w:rPr>
+                <w:b/>
+                <w:bCs/>
+                <w:lang w:val="en-CA"/>
+              </w:rPr>
+            </w:pPr>
+            <w:proofErr w:type="spellStart"/>
+            <w:r>
+              <w:rPr>
+                <w:b/>
+                <w:bCs/>
+                <w:sz w:val="28"/>
+                <w:szCs w:val="28"/>
+                <w:lang w:val="en-CA"/>
+              </w:rPr>
+              <w:t>MoveTrackItem</w:t>
+            </w:r>
+            <w:proofErr w:type="spellEnd"/>
+          </w:p>
+        </w:tc>
+      </w:tr>
+      <w:tr>
+        <w:tc>
+          <w:tcPr>
+            <w:tcW w:w="3116" w:type="dxa"/>
+          </w:tcPr>
+          <w:p>
+            <w:pPr>
+              <w:rPr>
+                <w:lang w:val="en-CA"/>
+              </w:rPr>
+            </w:pPr>
+            <w:proofErr w:type="spellStart"/>
+            <w:r>
+              <w:rPr>
+                <w:lang w:val="en-CA"/>
+              </w:rPr>
+              <w:t>PlaylistName</w:t>
+            </w:r>
+            <w:proofErr w:type="spellEnd"/>
+            <w:r>
+              <w:rPr>
+                <w:lang w:val="en-CA"/>
+              </w:rPr>
+              <w:t xml:space="preserve"> </w:t>
+            </w:r>
+          </w:p>
+        </w:tc>
+        <w:tc>
+          <w:tcPr>
+            <w:tcW w:w="3117" w:type="dxa"/>
+          </w:tcPr>
+          <w:p>
+            <w:pPr>
+              <w:rPr>
+                <w:lang w:val="en-CA"/>
+              </w:rPr>
+            </w:pPr>
+            <w:r>
+              <w:rPr>
+                <w:lang w:val="en-CA"/>
+              </w:rPr>
+              <w:t>string</w:t>
+            </w:r>
+          </w:p>
+        </w:tc>
+        <w:tc>
+          <w:tcPr>
+            <w:tcW w:w="3117" w:type="dxa"/>
+          </w:tcPr>
+          <w:p>
+            <w:pPr>
+              <w:rPr>
+                <w:lang w:val="en-CA"/>
+              </w:rPr>
+            </w:pPr>
+          </w:p>
+        </w:tc>
+      </w:tr>
+      <w:tr>
+        <w:tc>
+          <w:tcPr>
+            <w:tcW w:w="3116" w:type="dxa"/>
+          </w:tcPr>
+          <w:p>
+            <w:pPr>
+              <w:rPr>
+                <w:lang w:val="en-CA"/>
+              </w:rPr>
+            </w:pPr>
+            <w:proofErr w:type="spellStart"/>
+            <w:r>
+              <w:rPr>
+                <w:lang w:val="en-CA"/>
+              </w:rPr>
+              <w:t>UserName</w:t>
+            </w:r>
+            <w:proofErr w:type="spellEnd"/>
+          </w:p>
+        </w:tc>
+        <w:tc>
+          <w:tcPr>
+            <w:tcW w:w="3117" w:type="dxa"/>
+          </w:tcPr>
+          <w:p>
+            <w:pPr>
+              <w:rPr>
+                <w:lang w:val="en-CA"/>
+              </w:rPr>
+            </w:pPr>
+            <w:r>
+              <w:rPr>
+                <w:lang w:val="en-CA"/>
+              </w:rPr>
+              <w:t>string</w:t>
+            </w:r>
+          </w:p>
+        </w:tc>
+        <w:tc>
+          <w:tcPr>
+            <w:tcW w:w="3117" w:type="dxa"/>
+          </w:tcPr>
+          <w:p>
+            <w:pPr>
+              <w:rPr>
+                <w:lang w:val="en-CA"/>
+              </w:rPr>
+            </w:pPr>
+          </w:p>
+        </w:tc>
+      </w:tr>
+      <w:tr>
+        <w:tc>
+          <w:tcPr>
+            <w:tcW w:w="3116" w:type="dxa"/>
+          </w:tcPr>
+          <w:p>
+            <w:pPr>
+              <w:rPr>
+                <w:lang w:val="en-CA"/>
+              </w:rPr>
+            </w:pPr>
+            <w:proofErr w:type="spellStart"/>
+            <w:r>
+              <w:rPr>
+                <w:lang w:val="en-CA"/>
+              </w:rPr>
+              <w:t>TrackId</w:t>
+            </w:r>
+            <w:proofErr w:type="spellEnd"/>
+          </w:p>
+        </w:tc>
+        <w:tc>
+          <w:tcPr>
+            <w:tcW w:w="3117" w:type="dxa"/>
+          </w:tcPr>
+          <w:p>
+            <w:pPr>
+              <w:rPr>
+                <w:lang w:val="en-CA"/>
+              </w:rPr>
+            </w:pPr>
+            <w:r>
+              <w:rPr>
+                <w:lang w:val="en-CA"/>
+              </w:rPr>
+              <w:t>int</w:t>
+            </w:r>
+          </w:p>
+        </w:tc>
+        <w:tc>
+          <w:tcPr>
+            <w:tcW w:w="3117" w:type="dxa"/>
+          </w:tcPr>
+          <w:p>
+            <w:pPr>
+              <w:rPr>
+                <w:lang w:val="en-CA"/>
+              </w:rPr>
+            </w:pPr>
+          </w:p>
+        </w:tc>
+      </w:tr>
+      <w:tr>
+        <w:tc>
+          <w:tcPr>
+            <w:tcW w:w="3116" w:type="dxa"/>
+          </w:tcPr>
+          <w:p>
+            <w:pPr>
+              <w:rPr>
+                <w:lang w:val="en-CA"/>
+              </w:rPr>
+            </w:pPr>
+            <w:proofErr w:type="spellStart"/>
+            <w:r>
+              <w:rPr>
+                <w:lang w:val="en-CA"/>
+              </w:rPr>
+              <w:t>TrackNumber</w:t>
+            </w:r>
+            <w:proofErr w:type="spellEnd"/>
+          </w:p>
+        </w:tc>
+        <w:tc>
+          <w:tcPr>
+            <w:tcW w:w="3117" w:type="dxa"/>
+          </w:tcPr>
+          <w:p>
+            <w:pPr>
+              <w:rPr>
+                <w:lang w:val="en-CA"/>
+              </w:rPr>
+            </w:pPr>
+            <w:r>
+              <w:rPr>
+                <w:lang w:val="en-CA"/>
+              </w:rPr>
+              <w:t>int</w:t>
+            </w:r>
+          </w:p>
+        </w:tc>
+        <w:tc>
+          <w:tcPr>
+            <w:tcW w:w="3117" w:type="dxa"/>
+          </w:tcPr>
+          <w:p>
+            <w:pPr>
+              <w:rPr>
+                <w:lang w:val="en-CA"/>
+              </w:rPr>
+            </w:pPr>
+          </w:p>
+        </w:tc>
+      </w:tr>
+      <w:tr>
+        <w:tc>
+          <w:tcPr>
+            <w:tcW w:w="3116" w:type="dxa"/>
+          </w:tcPr>
+          <w:p>
+            <w:pPr>
+              <w:rPr>
+                <w:lang w:val="en-CA"/>
+              </w:rPr>
+            </w:pPr>
+            <w:r>
+              <w:rPr>
+                <w:lang w:val="en-CA"/>
+              </w:rPr>
+              <w:t>D</w:t>
+            </w:r>
+            <w:r>
+              <w:rPr>
+                <w:lang w:val="en-CA"/>
+              </w:rPr>
+              <w:t>irection</w:t>
+            </w:r>
+          </w:p>
+        </w:tc>
+        <w:tc>
+          <w:tcPr>
+            <w:tcW w:w="3117" w:type="dxa"/>
+          </w:tcPr>
+          <w:p>
+            <w:pPr>
+              <w:rPr>
+                <w:lang w:val="en-CA"/>
+              </w:rPr>
+            </w:pPr>
+            <w:r>
+              <w:rPr>
+                <w:lang w:val="en-CA"/>
+              </w:rPr>
+              <w:t>string</w:t>
+            </w:r>
+          </w:p>
+        </w:tc>
+        <w:tc>
+          <w:tcPr>
+            <w:tcW w:w="3117" w:type="dxa"/>
+          </w:tcPr>
+          <w:p>
+            <w:pPr>
+              <w:rPr>
+                <w:lang w:val="en-CA"/>
+              </w:rPr>
+            </w:pPr>
           </w:p>
         </w:tc>
       </w:tr>

</xml_diff>

<commit_message>
Move Track BLL method
</commit_message>
<xml_diff>
--- a/Actual Chinook Playlist Protype UX Processing Plan (1).docx
+++ b/Actual Chinook Playlist Protype UX Processing Plan (1).docx
@@ -4865,6 +4865,78 @@
                 <w:lang w:val="en-CA"/>
               </w:rPr>
             </w:pPr>
+            <w:r>
+              <w:rPr>
+                <w:noProof/>
+                <w:lang w:val="en-CA"/>
+              </w:rPr>
+              <mc:AlternateContent>
+                <mc:Choice Requires="wps">
+                  <w:drawing>
+                    <wp:anchor distT="0" distB="0" distL="114300" distR="114300" simplePos="0" relativeHeight="251677696" behindDoc="0" locked="0" layoutInCell="1" allowOverlap="1" wp14:anchorId="3F5894C2" wp14:editId="37AEE8DE">
+                      <wp:simplePos x="0" y="0"/>
+                      <wp:positionH relativeFrom="column">
+                        <wp:posOffset>2693884</wp:posOffset>
+                      </wp:positionH>
+                      <wp:positionV relativeFrom="paragraph">
+                        <wp:posOffset>864313</wp:posOffset>
+                      </wp:positionV>
+                      <wp:extent cx="914400" cy="914400"/>
+                      <wp:effectExtent l="0" t="0" r="0" b="0"/>
+                      <wp:wrapNone/>
+                      <wp:docPr id="12" name="Multiplication Sign 12"/>
+                      <wp:cNvGraphicFramePr/>
+                      <a:graphic xmlns:a="http://schemas.openxmlformats.org/drawingml/2006/main">
+                        <a:graphicData uri="http://schemas.microsoft.com/office/word/2010/wordprocessingShape">
+                          <wps:wsp>
+                            <wps:cNvSpPr/>
+                            <wps:spPr>
+                              <a:xfrm>
+                                <a:off x="0" y="0"/>
+                                <a:ext cx="914400" cy="914400"/>
+                              </a:xfrm>
+                              <a:prstGeom prst="mathMultiply">
+                                <a:avLst/>
+                              </a:prstGeom>
+                            </wps:spPr>
+                            <wps:style>
+                              <a:lnRef idx="2">
+                                <a:schemeClr val="accent1">
+                                  <a:shade val="50000"/>
+                                </a:schemeClr>
+                              </a:lnRef>
+                              <a:fillRef idx="1">
+                                <a:schemeClr val="accent1"/>
+                              </a:fillRef>
+                              <a:effectRef idx="0">
+                                <a:schemeClr val="accent1"/>
+                              </a:effectRef>
+                              <a:fontRef idx="minor">
+                                <a:schemeClr val="lt1"/>
+                              </a:fontRef>
+                            </wps:style>
+                            <wps:bodyPr rot="0" spcFirstLastPara="0" vertOverflow="overflow" horzOverflow="overflow" vert="horz" wrap="square" lIns="91440" tIns="45720" rIns="91440" bIns="45720" numCol="1" spcCol="0" rtlCol="0" fromWordArt="0" anchor="ctr" anchorCtr="0" forceAA="0" compatLnSpc="1">
+                              <a:prstTxWarp prst="textNoShape">
+                                <a:avLst/>
+                              </a:prstTxWarp>
+                              <a:noAutofit/>
+                            </wps:bodyPr>
+                          </wps:wsp>
+                        </a:graphicData>
+                      </a:graphic>
+                    </wp:anchor>
+                  </w:drawing>
+                </mc:Choice>
+                <mc:Fallback>
+                  <w:pict>
+                    <v:shape w14:anchorId="18C67719" id="Multiplication Sign 12" o:spid="_x0000_s1026" style="position:absolute;margin-left:212.1pt;margin-top:68.05pt;width:1in;height:1in;z-index:251677696;visibility:visible;mso-wrap-style:square;mso-wrap-distance-left:9pt;mso-wrap-distance-top:0;mso-wrap-distance-right:9pt;mso-wrap-distance-bottom:0;mso-position-horizontal:absolute;mso-position-horizontal-relative:text;mso-position-vertical:absolute;mso-position-vertical-relative:text;v-text-anchor:middle" coordsize="914400,914400" o:gfxdata="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" path="m143578,295654l295654,143578,457200,305125,618746,143578,770822,295654,609275,457200,770822,618746,618746,770822,457200,609275,295654,770822,143578,618746,305125,457200,143578,295654xe" fillcolor="#5b9bd5 [3204]" strokecolor="#1f4d78 [1604]" strokeweight="1pt">
+                      <v:stroke joinstyle="miter"/>
+                      <v:path arrowok="t" o:connecttype="custom" o:connectlocs="143578,295654;295654,143578;457200,305125;618746,143578;770822,295654;609275,457200;770822,618746;618746,770822;457200,609275;295654,770822;143578,618746;305125,457200;143578,295654" o:connectangles="0,0,0,0,0,0,0,0,0,0,0,0,0"/>
+                    </v:shape>
+                  </w:pict>
+                </mc:Fallback>
+              </mc:AlternateContent>
+            </w:r>
             <w:r>
               <w:rPr>
                 <w:lang w:val="en-CA"/>

</xml_diff>